<commit_message>
Migrate HMDevice project to VS 2015.
</commit_message>
<xml_diff>
--- a/Docs/RTArousalDetectionAsset_InstallationInstructions.docx
+++ b/Docs/RTArousalDetectionAsset_InstallationInstructions.docx
@@ -777,21 +777,12 @@
                               <w:pStyle w:val="FrameContents"/>
                               <w:jc w:val="right"/>
                             </w:pPr>
-                            <w:proofErr w:type="gramStart"/>
                             <w:r>
                               <w:rPr>
                                 <w:color w:val="000000"/>
                                 <w:lang w:val="en-GB"/>
                               </w:rPr>
-                              <w:t>research</w:t>
-                            </w:r>
-                            <w:proofErr w:type="gramEnd"/>
-                            <w:r>
-                              <w:rPr>
-                                <w:color w:val="000000"/>
-                                <w:lang w:val="en-GB"/>
-                              </w:rPr>
-                              <w:t xml:space="preserve"> and innovation programme under grant agreement No 644187</w:t>
+                              <w:t>research and innovation programme under grant agreement No 644187</w:t>
                             </w:r>
                           </w:p>
                         </w:txbxContent>
@@ -1002,23 +993,21 @@
         </w:rPr>
         <w:t>-</w:t>
       </w:r>
-      <w:proofErr w:type="spellStart"/>
       <w:r>
         <w:rPr>
           <w:rFonts w:ascii="Segoe UI" w:hAnsi="Segoe UI" w:cs="Segoe UI"/>
           <w:color w:val="24292E"/>
           <w:shd w:val="clear" w:color="auto" w:fill="FFFFFF"/>
         </w:rPr>
-        <w:t>siemens</w:t>
-      </w:r>
-      <w:proofErr w:type="spellEnd"/>
+        <w:t xml:space="preserve">siemens), rate of phasic activity (response peaks/sec), SCR rise time, SCR 1/2 recovery time, and slope of tonic activity (in </w:t>
+      </w:r>
       <w:r>
         <w:rPr>
           <w:rFonts w:ascii="Segoe UI" w:hAnsi="Segoe UI" w:cs="Segoe UI"/>
           <w:color w:val="24292E"/>
           <w:shd w:val="clear" w:color="auto" w:fill="FFFFFF"/>
         </w:rPr>
-        <w:t xml:space="preserve">), rate of phasic activity (response peaks/sec), SCR rise time, SCR 1/2 recovery time, and slope of tonic activity (in </w:t>
+        <w:t>µS</w:t>
       </w:r>
       <w:r>
         <w:rPr>
@@ -1026,7 +1015,7 @@
           <w:color w:val="24292E"/>
           <w:shd w:val="clear" w:color="auto" w:fill="FFFFFF"/>
         </w:rPr>
-        <w:t>µS</w:t>
+        <w:t>/sec). The level of arousal may be useful for emotion detection and for adaptation purposes. The asset receive</w:t>
       </w:r>
       <w:r>
         <w:rPr>
@@ -1034,7 +1023,7 @@
           <w:color w:val="24292E"/>
           <w:shd w:val="clear" w:color="auto" w:fill="FFFFFF"/>
         </w:rPr>
-        <w:t>/sec). The level of arousal may be useful for emotion detection and for adaptation purposes. The asset receive</w:t>
+        <w:t>s</w:t>
       </w:r>
       <w:r>
         <w:rPr>
@@ -1042,7 +1031,7 @@
           <w:color w:val="24292E"/>
           <w:shd w:val="clear" w:color="auto" w:fill="FFFFFF"/>
         </w:rPr>
-        <w:t>s</w:t>
+        <w:t xml:space="preserve"> a filtered raw signal from a simple, low cost biofeedback device allowing sampling rate up to </w:t>
       </w:r>
       <w:r>
         <w:rPr>
@@ -1050,33 +1039,15 @@
           <w:color w:val="24292E"/>
           <w:shd w:val="clear" w:color="auto" w:fill="FFFFFF"/>
         </w:rPr>
-        <w:t xml:space="preserve"> a filtered raw signal from a simple, low cost biofeedback device allowing sampling rate up to </w:t>
-      </w:r>
-      <w:proofErr w:type="gramStart"/>
+        <w:t>0.8</w:t>
+      </w:r>
       <w:r>
         <w:rPr>
           <w:rFonts w:ascii="Segoe UI" w:hAnsi="Segoe UI" w:cs="Segoe UI"/>
           <w:color w:val="24292E"/>
           <w:shd w:val="clear" w:color="auto" w:fill="FFFFFF"/>
         </w:rPr>
-        <w:t>0.8</w:t>
-      </w:r>
-      <w:r>
-        <w:rPr>
-          <w:rFonts w:ascii="Segoe UI" w:hAnsi="Segoe UI" w:cs="Segoe UI"/>
-          <w:color w:val="24292E"/>
-          <w:shd w:val="clear" w:color="auto" w:fill="FFFFFF"/>
-        </w:rPr>
-        <w:t>Khz</w:t>
-      </w:r>
-      <w:proofErr w:type="gramEnd"/>
-      <w:r>
-        <w:rPr>
-          <w:rFonts w:ascii="Segoe UI" w:hAnsi="Segoe UI" w:cs="Segoe UI"/>
-          <w:color w:val="24292E"/>
-          <w:shd w:val="clear" w:color="auto" w:fill="FFFFFF"/>
-        </w:rPr>
-        <w:t>. Measurements are carried out with two electrodes placed on two adjacent fingers. Recording, filtering and feature extraction might be executed on a computer (server) different than the game machine, in order to speed up all the required processing. The results will be communicated from the server-side to the client component in order to be used for game adaptation.</w:t>
+        <w:t>Khz. Measurements are carried out with two electrodes placed on two adjacent fingers. Recording, filtering and feature extraction might be executed on a computer (server) different than the game machine, in order to speed up all the required processing. The results will be communicated from the server-side to the client component in order to be used for game adaptation.</w:t>
       </w:r>
     </w:p>
     <w:p/>
@@ -1246,14 +1217,12 @@
       <w:r>
         <w:t xml:space="preserve"> and install drivers (from folders </w:t>
       </w:r>
-      <w:proofErr w:type="spellStart"/>
       <w:r>
         <w:rPr>
           <w:i/>
         </w:rPr>
         <w:t>SerialCOMDriver</w:t>
       </w:r>
-      <w:proofErr w:type="spellEnd"/>
       <w:r>
         <w:t xml:space="preserve"> and </w:t>
       </w:r>
@@ -1292,14 +1261,12 @@
       <w:r>
         <w:t xml:space="preserve"> file </w:t>
       </w:r>
-      <w:proofErr w:type="spellStart"/>
       <w:r>
         <w:rPr>
           <w:i/>
         </w:rPr>
         <w:t>RealTimeArousalDetectionUsingGSRBin.rar</w:t>
       </w:r>
-      <w:proofErr w:type="spellEnd"/>
       <w:r>
         <w:rPr>
           <w:i/>
@@ -1327,14 +1294,12 @@
       <w:r>
         <w:t xml:space="preserve"> and </w:t>
       </w:r>
-      <w:proofErr w:type="spellStart"/>
       <w:r>
         <w:rPr>
           <w:i/>
         </w:rPr>
         <w:t>dll</w:t>
       </w:r>
-      <w:proofErr w:type="spellEnd"/>
       <w:r>
         <w:t xml:space="preserve"> files implementing the asset functionality;</w:t>
       </w:r>
@@ -2027,11 +1992,9 @@
       <w:r>
         <w:t xml:space="preserve">If you like to run the application in background mode (with no visualization of the signals), set the value of the </w:t>
       </w:r>
-      <w:proofErr w:type="spellStart"/>
       <w:r>
         <w:t>FormMode</w:t>
       </w:r>
-      <w:proofErr w:type="spellEnd"/>
       <w:r>
         <w:t xml:space="preserve"> property in the </w:t>
       </w:r>
@@ -2053,7 +2016,6 @@
       <w:r>
         <w:t xml:space="preserve">equal to </w:t>
       </w:r>
-      <w:proofErr w:type="spellStart"/>
       <w:r>
         <w:rPr>
           <w:rFonts w:ascii="Consolas" w:hAnsi="Consolas" w:cs="Consolas"/>
@@ -2064,7 +2026,6 @@
         </w:rPr>
         <w:t>BackgroundMode</w:t>
       </w:r>
-      <w:proofErr w:type="spellEnd"/>
       <w:r>
         <w:rPr>
           <w:rFonts w:ascii="Consolas" w:hAnsi="Consolas" w:cs="Consolas"/>
@@ -2098,73 +2059,7 @@
           <w:sz w:val="19"/>
           <w:szCs w:val="19"/>
         </w:rPr>
-        <w:t xml:space="preserve">  &lt;</w:t>
-      </w:r>
-      <w:proofErr w:type="spellStart"/>
-      <w:r>
-        <w:rPr>
-          <w:rFonts w:ascii="Consolas" w:hAnsi="Consolas" w:cs="Consolas"/>
-          <w:i/>
-          <w:color w:val="0000FF"/>
-          <w:sz w:val="19"/>
-          <w:szCs w:val="19"/>
-        </w:rPr>
-        <w:t>FormMode</w:t>
-      </w:r>
-      <w:proofErr w:type="spellEnd"/>
-      <w:r>
-        <w:rPr>
-          <w:rFonts w:ascii="Consolas" w:hAnsi="Consolas" w:cs="Consolas"/>
-          <w:i/>
-          <w:color w:val="0000FF"/>
-          <w:sz w:val="19"/>
-          <w:szCs w:val="19"/>
-        </w:rPr>
-        <w:t>&gt;</w:t>
-      </w:r>
-      <w:proofErr w:type="spellStart"/>
-      <w:r>
-        <w:rPr>
-          <w:rFonts w:ascii="Consolas" w:hAnsi="Consolas" w:cs="Consolas"/>
-          <w:i/>
-          <w:color w:val="0000FF"/>
-          <w:sz w:val="19"/>
-          <w:szCs w:val="19"/>
-        </w:rPr>
-        <w:t>NoBackgroundMode</w:t>
-      </w:r>
-      <w:proofErr w:type="spellEnd"/>
-      <w:r>
-        <w:rPr>
-          <w:rFonts w:ascii="Consolas" w:hAnsi="Consolas" w:cs="Consolas"/>
-          <w:i/>
-          <w:color w:val="0000FF"/>
-          <w:sz w:val="19"/>
-          <w:szCs w:val="19"/>
-        </w:rPr>
-        <w:t>&lt;/</w:t>
-      </w:r>
-      <w:proofErr w:type="spellStart"/>
-      <w:r>
-        <w:rPr>
-          <w:rFonts w:ascii="Consolas" w:hAnsi="Consolas" w:cs="Consolas"/>
-          <w:i/>
-          <w:color w:val="0000FF"/>
-          <w:sz w:val="19"/>
-          <w:szCs w:val="19"/>
-        </w:rPr>
-        <w:t>FormMode</w:t>
-      </w:r>
-      <w:proofErr w:type="spellEnd"/>
-      <w:r>
-        <w:rPr>
-          <w:rFonts w:ascii="Consolas" w:hAnsi="Consolas" w:cs="Consolas"/>
-          <w:i/>
-          <w:color w:val="0000FF"/>
-          <w:sz w:val="19"/>
-          <w:szCs w:val="19"/>
-        </w:rPr>
-        <w:t>&gt;</w:t>
+        <w:t xml:space="preserve">  &lt;FormMode&gt;NoBackgroundMode&lt;/FormMode&gt;</w:t>
       </w:r>
     </w:p>
     <w:p>
@@ -2229,15 +2124,7 @@
         </w:numPr>
       </w:pPr>
       <w:r>
-        <w:t xml:space="preserve">You can switch on/off the visualization </w:t>
-      </w:r>
-      <w:proofErr w:type="spellStart"/>
-      <w:r>
-        <w:t>denoised</w:t>
-      </w:r>
-      <w:proofErr w:type="spellEnd"/>
-      <w:r>
-        <w:t xml:space="preserve"> signal visualization by check/uncheck the checkbox over the “Start” button.</w:t>
+        <w:t>You can switch on/off the visualization denoised signal visualization by check/uncheck the checkbox over the “Start” button.</w:t>
       </w:r>
     </w:p>
     <w:p>
@@ -2679,16 +2566,37 @@
           </wp:inline>
         </w:drawing>
       </w:r>
+    </w:p>
+    <w:p>
+      <w:pPr>
+        <w:jc w:val="center"/>
+      </w:pPr>
+      <w:r>
+        <w:t>Fig. 2: A screenshot of the visualization application with zoomed signal on X and Y</w:t>
+      </w:r>
+    </w:p>
+    <w:p>
+      <w:pPr>
+        <w:numPr>
+          <w:ilvl w:val="0"/>
+          <w:numId w:val="1"/>
+        </w:numPr>
+      </w:pPr>
+      <w:r>
+        <w:lastRenderedPageBreak/>
+        <w:t>Go to the section “</w:t>
+      </w:r>
+      <w:r>
+        <w:t>Asset integration steps</w:t>
+      </w:r>
+      <w:r>
+        <w:t>”</w:t>
+      </w:r>
+      <w:r>
+        <w:t>.</w:t>
+      </w:r>
       <w:bookmarkStart w:id="1" w:name="_GoBack"/>
       <w:bookmarkEnd w:id="1"/>
-    </w:p>
-    <w:p>
-      <w:pPr>
-        <w:jc w:val="center"/>
-      </w:pPr>
-      <w:r>
-        <w:t>Fig. 2: A screenshot of the visualization application with zoomed signal on X and Y</w:t>
-      </w:r>
     </w:p>
     <w:p/>
     <w:p>
@@ -2780,11 +2688,9 @@
           <w:numId w:val="8"/>
         </w:numPr>
       </w:pPr>
-      <w:proofErr w:type="spellStart"/>
       <w:r>
         <w:t>SocketPort</w:t>
       </w:r>
-      <w:proofErr w:type="spellEnd"/>
       <w:r>
         <w:t xml:space="preserve"> – the number of port of the socket that will communicate with the asset;</w:t>
       </w:r>
@@ -2799,11 +2705,9 @@
           <w:numId w:val="8"/>
         </w:numPr>
       </w:pPr>
-      <w:proofErr w:type="spellStart"/>
       <w:r>
         <w:t>SocketIPAddress</w:t>
       </w:r>
-      <w:proofErr w:type="spellEnd"/>
       <w:r>
         <w:t xml:space="preserve"> – IP address of the socket that will communicate with the asset;</w:t>
       </w:r>
@@ -2818,11 +2722,9 @@
           <w:numId w:val="8"/>
         </w:numPr>
       </w:pPr>
-      <w:proofErr w:type="spellStart"/>
       <w:r>
         <w:t>COMPort</w:t>
       </w:r>
-      <w:proofErr w:type="spellEnd"/>
       <w:r>
         <w:t xml:space="preserve"> – define the GSR device COM port. If it has value </w:t>
       </w:r>
@@ -2853,15 +2755,12 @@
           <w:numId w:val="8"/>
         </w:numPr>
       </w:pPr>
-      <w:proofErr w:type="spellStart"/>
       <w:r>
         <w:t>FormMode</w:t>
       </w:r>
-      <w:proofErr w:type="spellEnd"/>
       <w:r>
         <w:t xml:space="preserve"> – the application run in background mode if it has value </w:t>
       </w:r>
-      <w:proofErr w:type="spellStart"/>
       <w:r>
         <w:rPr>
           <w:rFonts w:ascii="Consolas" w:hAnsi="Consolas" w:cs="Consolas"/>
@@ -2872,7 +2771,6 @@
         </w:rPr>
         <w:t>BackgroundMode</w:t>
       </w:r>
-      <w:proofErr w:type="spellEnd"/>
       <w:r>
         <w:t>;</w:t>
       </w:r>
@@ -2887,11 +2785,9 @@
           <w:numId w:val="8"/>
         </w:numPr>
       </w:pPr>
-      <w:proofErr w:type="spellStart"/>
       <w:r>
         <w:t>LogFile</w:t>
       </w:r>
-      <w:proofErr w:type="spellEnd"/>
       <w:r>
         <w:t xml:space="preserve"> – path to the log file;</w:t>
       </w:r>
@@ -2906,13 +2802,8 @@
           <w:numId w:val="8"/>
         </w:numPr>
       </w:pPr>
-      <w:proofErr w:type="spellStart"/>
-      <w:r>
-        <w:t>DefaultTimeWindow</w:t>
-      </w:r>
-      <w:proofErr w:type="spellEnd"/>
-      <w:r>
-        <w:t xml:space="preserve"> - default value for the time window;</w:t>
+      <w:r>
+        <w:t>DefaultTimeWindow - default value for the time window;</w:t>
       </w:r>
       <w:r>
         <w:t xml:space="preserve"> </w:t>
@@ -2925,13 +2816,8 @@
           <w:numId w:val="8"/>
         </w:numPr>
       </w:pPr>
-      <w:proofErr w:type="spellStart"/>
-      <w:r>
-        <w:t>SamplerateLabel</w:t>
-      </w:r>
-      <w:proofErr w:type="spellEnd"/>
-      <w:r>
-        <w:t xml:space="preserve"> - sample rate of the GSR device;</w:t>
+      <w:r>
+        <w:t>SamplerateLabel - sample rate of the GSR device;</w:t>
       </w:r>
       <w:r>
         <w:t xml:space="preserve"> </w:t>
@@ -2944,13 +2830,8 @@
           <w:numId w:val="8"/>
         </w:numPr>
       </w:pPr>
-      <w:proofErr w:type="spellStart"/>
-      <w:r>
-        <w:t>ArousalLevel</w:t>
-      </w:r>
-      <w:proofErr w:type="spellEnd"/>
-      <w:r>
-        <w:t xml:space="preserve"> - number of arousal levels.</w:t>
+      <w:r>
+        <w:t>ArousalLevel - number of arousal levels.</w:t>
       </w:r>
       <w:r>
         <w:t xml:space="preserve"> </w:t>
@@ -3032,11 +2913,9 @@
           <w:numId w:val="8"/>
         </w:numPr>
       </w:pPr>
-      <w:proofErr w:type="spellStart"/>
       <w:r>
         <w:t>MinGSRDeviceSignalValue</w:t>
       </w:r>
-      <w:proofErr w:type="spellEnd"/>
       <w:r>
         <w:t xml:space="preserve"> - </w:t>
       </w:r>
@@ -3069,11 +2948,9 @@
           <w:numId w:val="8"/>
         </w:numPr>
       </w:pPr>
-      <w:proofErr w:type="spellStart"/>
       <w:r>
         <w:t>MaxGSRDeviceSignalValue</w:t>
       </w:r>
-      <w:proofErr w:type="spellEnd"/>
       <w:r>
         <w:t xml:space="preserve"> - </w:t>
       </w:r>
@@ -3094,11 +2971,9 @@
           <w:numId w:val="8"/>
         </w:numPr>
       </w:pPr>
-      <w:proofErr w:type="spellStart"/>
       <w:r>
         <w:t>CalibrationTimerInterval</w:t>
       </w:r>
-      <w:proofErr w:type="spellEnd"/>
       <w:r>
         <w:t xml:space="preserve"> </w:t>
       </w:r>
@@ -3126,11 +3001,9 @@
           <w:numId w:val="8"/>
         </w:numPr>
       </w:pPr>
-      <w:proofErr w:type="spellStart"/>
       <w:r>
         <w:t>ButterworthPhasicFrequency</w:t>
       </w:r>
-      <w:proofErr w:type="spellEnd"/>
       <w:r>
         <w:t xml:space="preserve"> – frequency used in the B</w:t>
       </w:r>
@@ -3148,11 +3021,9 @@
           <w:numId w:val="8"/>
         </w:numPr>
       </w:pPr>
-      <w:proofErr w:type="spellStart"/>
       <w:r>
         <w:t>ButterworthTonicFrequency</w:t>
       </w:r>
-      <w:proofErr w:type="spellEnd"/>
       <w:r>
         <w:t xml:space="preserve"> – frequency used in the </w:t>
       </w:r>
@@ -3173,15 +3044,13 @@
           <w:numId w:val="8"/>
         </w:numPr>
       </w:pPr>
-      <w:proofErr w:type="spellStart"/>
-      <w:r>
+      <w:r>
+        <w:lastRenderedPageBreak/>
         <w:t>ApplicationMode</w:t>
       </w:r>
-      <w:proofErr w:type="spellEnd"/>
       <w:r>
         <w:t xml:space="preserve"> – if it has value </w:t>
       </w:r>
-      <w:proofErr w:type="spellStart"/>
       <w:r>
         <w:rPr>
           <w:rFonts w:ascii="Consolas" w:hAnsi="Consolas" w:cs="Consolas"/>
@@ -3192,17 +3061,8 @@
         </w:rPr>
         <w:t>TestWithoutDevice</w:t>
       </w:r>
-      <w:proofErr w:type="spellEnd"/>
-      <w:r>
-        <w:t xml:space="preserve"> the asset works with data from a file (that is specified in the setting </w:t>
-      </w:r>
-      <w:proofErr w:type="spellStart"/>
-      <w:r>
-        <w:t>TestData</w:t>
-      </w:r>
-      <w:proofErr w:type="spellEnd"/>
-      <w:r>
-        <w:t>), but not with real data from the GSR device;</w:t>
+      <w:r>
+        <w:t xml:space="preserve"> the asset works with data from a file (that is specified in the setting TestData), but not with real data from the GSR device;</w:t>
       </w:r>
       <w:r>
         <w:t xml:space="preserve"> </w:t>
@@ -3216,24 +3076,18 @@
           <w:numId w:val="4"/>
         </w:numPr>
       </w:pPr>
-      <w:proofErr w:type="spellStart"/>
-      <w:r>
-        <w:lastRenderedPageBreak/>
+      <w:r>
         <w:t>TestData</w:t>
       </w:r>
-      <w:proofErr w:type="spellEnd"/>
       <w:r>
         <w:t xml:space="preserve"> – path to the file that specified the static GSR data when value of the setting </w:t>
       </w:r>
-      <w:proofErr w:type="spellStart"/>
       <w:r>
         <w:t>ApplicationMode</w:t>
       </w:r>
-      <w:proofErr w:type="spellEnd"/>
       <w:r>
         <w:t xml:space="preserve"> is </w:t>
       </w:r>
-      <w:proofErr w:type="spellStart"/>
       <w:r>
         <w:rPr>
           <w:rFonts w:ascii="Consolas" w:hAnsi="Consolas" w:cs="Consolas"/>
@@ -3244,7 +3098,6 @@
         </w:rPr>
         <w:t>TestWithoutDevice</w:t>
       </w:r>
-      <w:proofErr w:type="spellEnd"/>
       <w:r>
         <w:t>.</w:t>
       </w:r>
@@ -3319,7 +3172,6 @@
       <w:r>
         <w:t xml:space="preserve">that is stated in the setting </w:t>
       </w:r>
-      <w:proofErr w:type="spellStart"/>
       <w:r>
         <w:rPr>
           <w:rFonts w:ascii="Consolas" w:hAnsi="Consolas" w:cs="Consolas"/>
@@ -3330,14 +3182,12 @@
         </w:rPr>
         <w:t>SocketIPAddress</w:t>
       </w:r>
-      <w:proofErr w:type="spellEnd"/>
       <w:r>
         <w:t>) and port (</w:t>
       </w:r>
       <w:r>
         <w:t xml:space="preserve">that is stated in the setting </w:t>
       </w:r>
-      <w:proofErr w:type="spellStart"/>
       <w:r>
         <w:rPr>
           <w:rFonts w:ascii="Consolas" w:hAnsi="Consolas" w:cs="Consolas"/>
@@ -3348,7 +3198,6 @@
         </w:rPr>
         <w:t>SocketPort</w:t>
       </w:r>
-      <w:proofErr w:type="spellEnd"/>
       <w:r>
         <w:t>) specified in the application settings;</w:t>
       </w:r>
@@ -3553,15 +3402,7 @@
         <w:ind w:left="360"/>
       </w:pPr>
       <w:r>
-        <w:t xml:space="preserve">  "</w:t>
-      </w:r>
-      <w:proofErr w:type="spellStart"/>
-      <w:r>
-        <w:t>SCRArousalArea</w:t>
-      </w:r>
-      <w:proofErr w:type="spellEnd"/>
-      <w:r>
-        <w:t>": 1433323.455078125,</w:t>
+        <w:t xml:space="preserve">  "SCRArousalArea": 1433323.455078125,</w:t>
       </w:r>
     </w:p>
     <w:p>
@@ -3569,15 +3410,7 @@
         <w:ind w:left="360"/>
       </w:pPr>
       <w:r>
-        <w:t xml:space="preserve">  "</w:t>
-      </w:r>
-      <w:proofErr w:type="spellStart"/>
-      <w:r>
-        <w:t>SCRAmplitude</w:t>
-      </w:r>
-      <w:proofErr w:type="spellEnd"/>
-      <w:r>
-        <w:t>": {</w:t>
+        <w:t xml:space="preserve">  "SCRAmplitude": {</w:t>
       </w:r>
     </w:p>
     <w:p>
@@ -3609,15 +3442,7 @@
         <w:ind w:left="360"/>
       </w:pPr>
       <w:r>
-        <w:t xml:space="preserve">    "</w:t>
-      </w:r>
-      <w:proofErr w:type="spellStart"/>
-      <w:r>
-        <w:t>StdDeviation</w:t>
-      </w:r>
-      <w:proofErr w:type="spellEnd"/>
-      <w:r>
-        <w:t>": 37.6450036301976,</w:t>
+        <w:t xml:space="preserve">    "StdDeviation": 37.6450036301976,</w:t>
       </w:r>
     </w:p>
     <w:p>
@@ -3641,6 +3466,7 @@
         <w:ind w:left="360"/>
       </w:pPr>
       <w:r>
+        <w:lastRenderedPageBreak/>
         <w:t xml:space="preserve">  },</w:t>
       </w:r>
     </w:p>
@@ -3649,15 +3475,7 @@
         <w:ind w:left="360"/>
       </w:pPr>
       <w:r>
-        <w:t xml:space="preserve">  "</w:t>
-      </w:r>
-      <w:proofErr w:type="spellStart"/>
-      <w:r>
-        <w:t>SCRRise</w:t>
-      </w:r>
-      <w:proofErr w:type="spellEnd"/>
-      <w:r>
-        <w:t>": {</w:t>
+        <w:t xml:space="preserve">  "SCRRise": {</w:t>
       </w:r>
     </w:p>
     <w:p>
@@ -3665,7 +3483,6 @@
         <w:ind w:left="360"/>
       </w:pPr>
       <w:r>
-        <w:lastRenderedPageBreak/>
         <w:t xml:space="preserve">    "Minimum": 0.99169921875,</w:t>
       </w:r>
     </w:p>
@@ -3690,15 +3507,7 @@
         <w:ind w:left="360"/>
       </w:pPr>
       <w:r>
-        <w:t xml:space="preserve">    "</w:t>
-      </w:r>
-      <w:proofErr w:type="spellStart"/>
-      <w:r>
-        <w:t>StdDeviation</w:t>
-      </w:r>
-      <w:proofErr w:type="spellEnd"/>
-      <w:r>
-        <w:t>": 463.337091469114,</w:t>
+        <w:t xml:space="preserve">    "StdDeviation": 463.337091469114,</w:t>
       </w:r>
     </w:p>
     <w:p>
@@ -3730,15 +3539,7 @@
         <w:ind w:left="360"/>
       </w:pPr>
       <w:r>
-        <w:t xml:space="preserve">  "</w:t>
-      </w:r>
-      <w:proofErr w:type="spellStart"/>
-      <w:r>
-        <w:t>SCRRecoveryTime</w:t>
-      </w:r>
-      <w:proofErr w:type="spellEnd"/>
-      <w:r>
-        <w:t>": {</w:t>
+        <w:t xml:space="preserve">  "SCRRecoveryTime": {</w:t>
       </w:r>
     </w:p>
     <w:p>
@@ -3770,15 +3571,7 @@
         <w:ind w:left="360"/>
       </w:pPr>
       <w:r>
-        <w:t xml:space="preserve">    "</w:t>
-      </w:r>
-      <w:proofErr w:type="spellStart"/>
-      <w:r>
-        <w:t>StdDeviation</w:t>
-      </w:r>
-      <w:proofErr w:type="spellEnd"/>
-      <w:r>
-        <w:t>": 1.51291360666324,</w:t>
+        <w:t xml:space="preserve">    "StdDeviation": 1.51291360666324,</w:t>
       </w:r>
     </w:p>
     <w:p>
@@ -3810,15 +3603,7 @@
         <w:ind w:left="360"/>
       </w:pPr>
       <w:r>
-        <w:t xml:space="preserve">  "</w:t>
-      </w:r>
-      <w:proofErr w:type="spellStart"/>
-      <w:r>
-        <w:t>SCRAchievedArousalLevel</w:t>
-      </w:r>
-      <w:proofErr w:type="spellEnd"/>
-      <w:r>
-        <w:t>": 52,</w:t>
+        <w:t xml:space="preserve">  "SCRAchievedArousalLevel": 52,</w:t>
       </w:r>
     </w:p>
     <w:p>
@@ -3834,25 +3619,7 @@
           <w:sz w:val="24"/>
           <w:szCs w:val="24"/>
         </w:rPr>
-        <w:t>"</w:t>
-      </w:r>
-      <w:proofErr w:type="spellStart"/>
-      <w:r>
-        <w:rPr>
-          <w:b/>
-          <w:sz w:val="24"/>
-          <w:szCs w:val="24"/>
-        </w:rPr>
-        <w:t>GeneralArousalLevel</w:t>
-      </w:r>
-      <w:proofErr w:type="spellEnd"/>
-      <w:r>
-        <w:rPr>
-          <w:b/>
-          <w:sz w:val="24"/>
-          <w:szCs w:val="24"/>
-        </w:rPr>
-        <w:t>": 38</w:t>
+        <w:t>"GeneralArousalLevel": 38</w:t>
       </w:r>
       <w:r>
         <w:t>,</w:t>
@@ -3863,15 +3630,7 @@
         <w:ind w:left="360"/>
       </w:pPr>
       <w:r>
-        <w:t xml:space="preserve">  "</w:t>
-      </w:r>
-      <w:proofErr w:type="spellStart"/>
-      <w:r>
-        <w:t>TonicStatistics</w:t>
-      </w:r>
-      <w:proofErr w:type="spellEnd"/>
-      <w:r>
-        <w:t>": {</w:t>
+        <w:t xml:space="preserve">  "TonicStatistics": {</w:t>
       </w:r>
     </w:p>
     <w:p>
@@ -3887,15 +3646,7 @@
         <w:ind w:left="360"/>
       </w:pPr>
       <w:r>
-        <w:t xml:space="preserve">    "</w:t>
-      </w:r>
-      <w:proofErr w:type="spellStart"/>
-      <w:r>
-        <w:t>MeanAmp</w:t>
-      </w:r>
-      <w:proofErr w:type="spellEnd"/>
-      <w:r>
-        <w:t>": 1673.5,</w:t>
+        <w:t xml:space="preserve">    "MeanAmp": 1673.5,</w:t>
       </w:r>
     </w:p>
     <w:p>
@@ -3903,15 +3654,7 @@
         <w:ind w:left="360"/>
       </w:pPr>
       <w:r>
-        <w:t xml:space="preserve">    "</w:t>
-      </w:r>
-      <w:proofErr w:type="spellStart"/>
-      <w:r>
-        <w:t>MinAmp</w:t>
-      </w:r>
-      <w:proofErr w:type="spellEnd"/>
-      <w:r>
-        <w:t>": 1566,</w:t>
+        <w:t xml:space="preserve">    "MinAmp": 1566,</w:t>
       </w:r>
     </w:p>
     <w:p>
@@ -3919,15 +3662,7 @@
         <w:ind w:left="360"/>
       </w:pPr>
       <w:r>
-        <w:t xml:space="preserve">    "</w:t>
-      </w:r>
-      <w:proofErr w:type="spellStart"/>
-      <w:r>
-        <w:t>MaxAmp</w:t>
-      </w:r>
-      <w:proofErr w:type="spellEnd"/>
-      <w:r>
-        <w:t>": 1707,</w:t>
+        <w:t xml:space="preserve">    "MaxAmp": 1707,</w:t>
       </w:r>
     </w:p>
     <w:p>
@@ -3935,15 +3670,7 @@
         <w:ind w:left="360"/>
       </w:pPr>
       <w:r>
-        <w:t xml:space="preserve">    "</w:t>
-      </w:r>
-      <w:proofErr w:type="spellStart"/>
-      <w:r>
-        <w:t>StdDeviation</w:t>
-      </w:r>
-      <w:proofErr w:type="spellEnd"/>
-      <w:r>
-        <w:t>": 52.8446780669539</w:t>
+        <w:t xml:space="preserve">    "StdDeviation": 52.8446780669539</w:t>
       </w:r>
     </w:p>
     <w:p>
@@ -3951,6 +3678,7 @@
         <w:ind w:left="360"/>
       </w:pPr>
       <w:r>
+        <w:lastRenderedPageBreak/>
         <w:t xml:space="preserve">  },</w:t>
       </w:r>
     </w:p>
@@ -3959,15 +3687,7 @@
         <w:ind w:left="360"/>
       </w:pPr>
       <w:r>
-        <w:t xml:space="preserve">  "</w:t>
-      </w:r>
-      <w:proofErr w:type="spellStart"/>
-      <w:r>
-        <w:t>SCLAchievedArousalLevel</w:t>
-      </w:r>
-      <w:proofErr w:type="spellEnd"/>
-      <w:r>
-        <w:t>": 49,</w:t>
+        <w:t xml:space="preserve">  "SCLAchievedArousalLevel": 49,</w:t>
       </w:r>
     </w:p>
     <w:p>
@@ -3975,16 +3695,7 @@
         <w:ind w:left="360"/>
       </w:pPr>
       <w:r>
-        <w:lastRenderedPageBreak/>
-        <w:t xml:space="preserve">  "</w:t>
-      </w:r>
-      <w:proofErr w:type="spellStart"/>
-      <w:r>
-        <w:t>MovingAverage</w:t>
-      </w:r>
-      <w:proofErr w:type="spellEnd"/>
-      <w:r>
-        <w:t>": 1654.0258992805755,</w:t>
+        <w:t xml:space="preserve">  "MovingAverage": 1654.0258992805755,</w:t>
       </w:r>
     </w:p>
     <w:p>
@@ -3992,15 +3703,7 @@
         <w:ind w:left="360"/>
       </w:pPr>
       <w:r>
-        <w:t xml:space="preserve">  "</w:t>
-      </w:r>
-      <w:proofErr w:type="spellStart"/>
-      <w:r>
-        <w:t>LastValue</w:t>
-      </w:r>
-      <w:proofErr w:type="spellEnd"/>
-      <w:r>
-        <w:t>": 2977.817,</w:t>
+        <w:t xml:space="preserve">  "LastValue": 2977.817,</w:t>
       </w:r>
     </w:p>
     <w:p>
@@ -4008,15 +3711,7 @@
         <w:ind w:left="360"/>
       </w:pPr>
       <w:r>
-        <w:t xml:space="preserve">  "</w:t>
-      </w:r>
-      <w:proofErr w:type="spellStart"/>
-      <w:r>
-        <w:t>LastMedianFilterValue</w:t>
-      </w:r>
-      <w:proofErr w:type="spellEnd"/>
-      <w:r>
-        <w:t>": 1628,</w:t>
+        <w:t xml:space="preserve">  "LastMedianFilterValue": 1628,</w:t>
       </w:r>
     </w:p>
     <w:p>
@@ -4024,15 +3719,7 @@
         <w:ind w:left="360"/>
       </w:pPr>
       <w:r>
-        <w:t xml:space="preserve">  "</w:t>
-      </w:r>
-      <w:proofErr w:type="spellStart"/>
-      <w:r>
-        <w:t>LastRawSignalValue</w:t>
-      </w:r>
-      <w:proofErr w:type="spellEnd"/>
-      <w:r>
-        <w:t>": 1626,</w:t>
+        <w:t xml:space="preserve">  "LastRawSignalValue": 1626,</w:t>
       </w:r>
     </w:p>
     <w:p>
@@ -4040,15 +3727,7 @@
         <w:ind w:left="360"/>
       </w:pPr>
       <w:r>
-        <w:t xml:space="preserve">  "</w:t>
-      </w:r>
-      <w:proofErr w:type="spellStart"/>
-      <w:r>
-        <w:t>HighPassSignalValue</w:t>
-      </w:r>
-      <w:proofErr w:type="spellEnd"/>
-      <w:r>
-        <w:t>": 2977.817,</w:t>
+        <w:t xml:space="preserve">  "HighPassSignalValue": 2977.817,</w:t>
       </w:r>
     </w:p>
     <w:p>
@@ -4056,15 +3735,7 @@
         <w:ind w:left="360"/>
       </w:pPr>
       <w:r>
-        <w:t xml:space="preserve">  "</w:t>
-      </w:r>
-      <w:proofErr w:type="spellStart"/>
-      <w:r>
-        <w:t>LowPassSignalValue</w:t>
-      </w:r>
-      <w:proofErr w:type="spellEnd"/>
-      <w:r>
-        <w:t>": 1665.54</w:t>
+        <w:t xml:space="preserve">  "LowPassSignalValue": 1665.54</w:t>
       </w:r>
     </w:p>
     <w:p>
@@ -4667,6 +4338,119 @@
     </w:lvl>
   </w:abstractNum>
   <w:abstractNum w:abstractNumId="5" w15:restartNumberingAfterBreak="0">
+    <w:nsid w:val="4C743661"/>
+    <w:multiLevelType w:val="multilevel"/>
+    <w:tmpl w:val="09185778"/>
+    <w:lvl w:ilvl="0">
+      <w:start w:val="1"/>
+      <w:numFmt w:val="decimal"/>
+      <w:lvlText w:val="%1."/>
+      <w:lvlJc w:val="left"/>
+      <w:pPr>
+        <w:tabs>
+          <w:tab w:val="num" w:pos="720"/>
+        </w:tabs>
+        <w:ind w:left="720" w:hanging="360"/>
+      </w:pPr>
+    </w:lvl>
+    <w:lvl w:ilvl="1">
+      <w:start w:val="1"/>
+      <w:numFmt w:val="decimal"/>
+      <w:lvlText w:val="%2."/>
+      <w:lvlJc w:val="left"/>
+      <w:pPr>
+        <w:tabs>
+          <w:tab w:val="num" w:pos="1080"/>
+        </w:tabs>
+        <w:ind w:left="1080" w:hanging="360"/>
+      </w:pPr>
+    </w:lvl>
+    <w:lvl w:ilvl="2">
+      <w:start w:val="1"/>
+      <w:numFmt w:val="decimal"/>
+      <w:lvlText w:val="%3."/>
+      <w:lvlJc w:val="left"/>
+      <w:pPr>
+        <w:tabs>
+          <w:tab w:val="num" w:pos="1440"/>
+        </w:tabs>
+        <w:ind w:left="1440" w:hanging="360"/>
+      </w:pPr>
+    </w:lvl>
+    <w:lvl w:ilvl="3">
+      <w:start w:val="1"/>
+      <w:numFmt w:val="decimal"/>
+      <w:lvlText w:val="%4."/>
+      <w:lvlJc w:val="left"/>
+      <w:pPr>
+        <w:tabs>
+          <w:tab w:val="num" w:pos="1800"/>
+        </w:tabs>
+        <w:ind w:left="1800" w:hanging="360"/>
+      </w:pPr>
+    </w:lvl>
+    <w:lvl w:ilvl="4">
+      <w:start w:val="1"/>
+      <w:numFmt w:val="decimal"/>
+      <w:lvlText w:val="%5."/>
+      <w:lvlJc w:val="left"/>
+      <w:pPr>
+        <w:tabs>
+          <w:tab w:val="num" w:pos="2160"/>
+        </w:tabs>
+        <w:ind w:left="2160" w:hanging="360"/>
+      </w:pPr>
+    </w:lvl>
+    <w:lvl w:ilvl="5">
+      <w:start w:val="1"/>
+      <w:numFmt w:val="decimal"/>
+      <w:lvlText w:val="%6."/>
+      <w:lvlJc w:val="left"/>
+      <w:pPr>
+        <w:tabs>
+          <w:tab w:val="num" w:pos="2520"/>
+        </w:tabs>
+        <w:ind w:left="2520" w:hanging="360"/>
+      </w:pPr>
+    </w:lvl>
+    <w:lvl w:ilvl="6">
+      <w:start w:val="1"/>
+      <w:numFmt w:val="decimal"/>
+      <w:lvlText w:val="%7."/>
+      <w:lvlJc w:val="left"/>
+      <w:pPr>
+        <w:tabs>
+          <w:tab w:val="num" w:pos="2880"/>
+        </w:tabs>
+        <w:ind w:left="2880" w:hanging="360"/>
+      </w:pPr>
+    </w:lvl>
+    <w:lvl w:ilvl="7">
+      <w:start w:val="1"/>
+      <w:numFmt w:val="decimal"/>
+      <w:lvlText w:val="%8."/>
+      <w:lvlJc w:val="left"/>
+      <w:pPr>
+        <w:tabs>
+          <w:tab w:val="num" w:pos="3240"/>
+        </w:tabs>
+        <w:ind w:left="3240" w:hanging="360"/>
+      </w:pPr>
+    </w:lvl>
+    <w:lvl w:ilvl="8">
+      <w:start w:val="1"/>
+      <w:numFmt w:val="decimal"/>
+      <w:lvlText w:val="%9."/>
+      <w:lvlJc w:val="left"/>
+      <w:pPr>
+        <w:tabs>
+          <w:tab w:val="num" w:pos="3600"/>
+        </w:tabs>
+        <w:ind w:left="3600" w:hanging="360"/>
+      </w:pPr>
+    </w:lvl>
+  </w:abstractNum>
+  <w:abstractNum w:abstractNumId="6" w15:restartNumberingAfterBreak="0">
     <w:nsid w:val="53AD4E27"/>
     <w:multiLevelType w:val="multilevel"/>
     <w:tmpl w:val="09185778"/>
@@ -4779,7 +4563,7 @@
       </w:pPr>
     </w:lvl>
   </w:abstractNum>
-  <w:abstractNum w:abstractNumId="6" w15:restartNumberingAfterBreak="0">
+  <w:abstractNum w:abstractNumId="7" w15:restartNumberingAfterBreak="0">
     <w:nsid w:val="5EBF12EF"/>
     <w:multiLevelType w:val="multilevel"/>
     <w:tmpl w:val="09185778"/>
@@ -4892,7 +4676,7 @@
       </w:pPr>
     </w:lvl>
   </w:abstractNum>
-  <w:abstractNum w:abstractNumId="7" w15:restartNumberingAfterBreak="0">
+  <w:abstractNum w:abstractNumId="8" w15:restartNumberingAfterBreak="0">
     <w:nsid w:val="71A47CEF"/>
     <w:multiLevelType w:val="hybridMultilevel"/>
     <w:tmpl w:val="5C300CFE"/>
@@ -4991,16 +4775,19 @@
     <w:abstractNumId w:val="2"/>
   </w:num>
   <w:num w:numId="5">
-    <w:abstractNumId w:val="7"/>
+    <w:abstractNumId w:val="8"/>
   </w:num>
   <w:num w:numId="6">
-    <w:abstractNumId w:val="5"/>
+    <w:abstractNumId w:val="6"/>
   </w:num>
   <w:num w:numId="7">
-    <w:abstractNumId w:val="6"/>
+    <w:abstractNumId w:val="7"/>
   </w:num>
   <w:num w:numId="8">
     <w:abstractNumId w:val="1"/>
+  </w:num>
+  <w:num w:numId="9">
+    <w:abstractNumId w:val="5"/>
   </w:num>
 </w:numbering>
 </file>

</xml_diff>